<commit_message>
alteração do modelo lógico e da base de dados
</commit_message>
<xml_diff>
--- a/relatorio.docx
+++ b/relatorio.docx
@@ -23737,25 +23737,9 @@
     </w:p>
     <w:p>
       <w:pPr>
-        <w:rPr>
-          <w:rFonts w:ascii="Arial" w:hAnsi="Arial" w:cs="Arial"/>
-        </w:rPr>
-      </w:pPr>
-    </w:p>
-    <w:p>
-      <w:pPr>
-        <w:rPr>
-          <w:rFonts w:ascii="Arial" w:hAnsi="Arial" w:cs="Arial"/>
-        </w:rPr>
-      </w:pPr>
-    </w:p>
-    <w:p>
-      <w:pPr>
         <w:ind w:left="2160" w:firstLine="720"/>
         <w:rPr>
           <w:rFonts w:ascii="Arial" w:hAnsi="Arial" w:cs="Arial"/>
-          <w:sz w:val="20"/>
-          <w:szCs w:val="20"/>
         </w:rPr>
       </w:pPr>
       <w:r>
@@ -23763,7 +23747,6 @@
           <w:rFonts w:ascii="Arial" w:hAnsi="Arial" w:cs="Arial"/>
           <w:noProof/>
         </w:rPr>
-        <w:lastRenderedPageBreak/>
         <mc:AlternateContent>
           <mc:Choice Requires="wps">
             <w:drawing>
@@ -23918,10 +23901,10 @@
           <w:noProof/>
         </w:rPr>
         <w:drawing>
-          <wp:inline distT="0" distB="0" distL="0" distR="0">
-            <wp:extent cx="1124734" cy="1440000"/>
-            <wp:effectExtent l="0" t="0" r="5715" b="0"/>
-            <wp:docPr id="8" name="Imagem 8" descr="Uma imagem com captura de ecrã&#10;&#10;Descrição gerada automaticamente"/>
+          <wp:inline distT="0" distB="0" distL="0" distR="0" wp14:anchorId="0D740271" wp14:editId="368E5556">
+            <wp:extent cx="1159200" cy="1477278"/>
+            <wp:effectExtent l="0" t="0" r="0" b="0"/>
+            <wp:docPr id="34" name="Imagem 34" descr="Uma imagem com captura de ecrã&#10;&#10;Descrição gerada automaticamente"/>
             <wp:cNvGraphicFramePr>
               <a:graphicFrameLocks xmlns:a="http://schemas.openxmlformats.org/drawingml/2006/main" noChangeAspect="1"/>
             </wp:cNvGraphicFramePr>
@@ -23929,7 +23912,7 @@
               <a:graphicData uri="http://schemas.openxmlformats.org/drawingml/2006/picture">
                 <pic:pic xmlns:pic="http://schemas.openxmlformats.org/drawingml/2006/picture">
                   <pic:nvPicPr>
-                    <pic:cNvPr id="8" name="atleta.png"/>
+                    <pic:cNvPr id="34" name="atleta.png"/>
                     <pic:cNvPicPr/>
                   </pic:nvPicPr>
                   <pic:blipFill>
@@ -23941,7 +23924,7 @@
                   <pic:spPr>
                     <a:xfrm>
                       <a:off x="0" y="0"/>
-                      <a:ext cx="1136558" cy="1455138"/>
+                      <a:ext cx="1231212" cy="1569050"/>
                     </a:xfrm>
                     <a:prstGeom prst="rect">
                       <a:avLst/>
@@ -23953,6 +23936,25 @@
           </wp:inline>
         </w:drawing>
       </w:r>
+    </w:p>
+    <w:p>
+      <w:pPr>
+        <w:ind w:left="2160" w:firstLine="720"/>
+        <w:rPr>
+          <w:rFonts w:ascii="Arial" w:hAnsi="Arial" w:cs="Arial"/>
+        </w:rPr>
+      </w:pPr>
+    </w:p>
+    <w:p>
+      <w:pPr>
+        <w:ind w:firstLine="720"/>
+        <w:jc w:val="center"/>
+        <w:rPr>
+          <w:rFonts w:ascii="Arial" w:hAnsi="Arial" w:cs="Arial"/>
+          <w:sz w:val="20"/>
+          <w:szCs w:val="20"/>
+        </w:rPr>
+      </w:pPr>
       <w:r>
         <w:rPr>
           <w:rFonts w:ascii="Arial" w:hAnsi="Arial" w:cs="Arial"/>
@@ -24013,21 +24015,6 @@
     </w:p>
     <w:p>
       <w:pPr>
-        <w:ind w:left="2160" w:firstLine="720"/>
-        <w:rPr>
-          <w:rFonts w:ascii="Arial" w:hAnsi="Arial" w:cs="Arial"/>
-        </w:rPr>
-      </w:pPr>
-    </w:p>
-    <w:p>
-      <w:pPr>
-        <w:rPr>
-          <w:rFonts w:ascii="Arial" w:hAnsi="Arial" w:cs="Arial"/>
-        </w:rPr>
-      </w:pPr>
-    </w:p>
-    <w:p>
-      <w:pPr>
         <w:rPr>
           <w:rFonts w:ascii="Arial" w:hAnsi="Arial" w:cs="Arial"/>
         </w:rPr>
@@ -24037,6 +24024,7 @@
           <w:rFonts w:ascii="Arial" w:hAnsi="Arial" w:cs="Arial"/>
           <w:noProof/>
         </w:rPr>
+        <w:lastRenderedPageBreak/>
         <mc:AlternateContent>
           <mc:Choice Requires="wps">
             <w:drawing>
@@ -24159,7 +24147,7 @@
         <w:rPr>
           <w:rFonts w:ascii="Arial" w:hAnsi="Arial" w:cs="Arial"/>
         </w:rPr>
-        <w:t xml:space="preserve">  </w:t>
+        <w:t xml:space="preserve"> </w:t>
       </w:r>
       <w:r>
         <w:rPr>
@@ -24193,9 +24181,9 @@
         </w:rPr>
         <w:drawing>
           <wp:inline distT="0" distB="0" distL="0" distR="0">
-            <wp:extent cx="1273810" cy="1235311"/>
-            <wp:effectExtent l="0" t="0" r="0" b="0"/>
-            <wp:docPr id="11" name="Imagem 11" descr="Uma imagem com captura de ecrã&#10;&#10;Descrição gerada automaticamente"/>
+            <wp:extent cx="1274400" cy="1302512"/>
+            <wp:effectExtent l="0" t="0" r="0" b="5715"/>
+            <wp:docPr id="33" name="Imagem 33" descr="Uma imagem com captura de ecrã&#10;&#10;Descrição gerada automaticamente"/>
             <wp:cNvGraphicFramePr>
               <a:graphicFrameLocks xmlns:a="http://schemas.openxmlformats.org/drawingml/2006/main" noChangeAspect="1"/>
             </wp:cNvGraphicFramePr>
@@ -24203,7 +24191,7 @@
               <a:graphicData uri="http://schemas.openxmlformats.org/drawingml/2006/picture">
                 <pic:pic xmlns:pic="http://schemas.openxmlformats.org/drawingml/2006/picture">
                   <pic:nvPicPr>
-                    <pic:cNvPr id="11" name="medico.png"/>
+                    <pic:cNvPr id="33" name="medico.png"/>
                     <pic:cNvPicPr/>
                   </pic:nvPicPr>
                   <pic:blipFill>
@@ -24215,7 +24203,7 @@
                   <pic:spPr>
                     <a:xfrm>
                       <a:off x="0" y="0"/>
-                      <a:ext cx="1286137" cy="1247265"/>
+                      <a:ext cx="1283504" cy="1311817"/>
                     </a:xfrm>
                     <a:prstGeom prst="rect">
                       <a:avLst/>
@@ -24461,9 +24449,9 @@
         </w:rPr>
         <w:drawing>
           <wp:inline distT="0" distB="0" distL="0" distR="0">
-            <wp:extent cx="1238400" cy="1145287"/>
-            <wp:effectExtent l="0" t="0" r="0" b="0"/>
-            <wp:docPr id="10" name="Imagem 10" descr="Uma imagem com captura de ecrã&#10;&#10;Descrição gerada automaticamente"/>
+            <wp:extent cx="1231200" cy="1305818"/>
+            <wp:effectExtent l="0" t="0" r="1270" b="2540"/>
+            <wp:docPr id="30" name="Imagem 30" descr="Uma imagem com captura de ecrã&#10;&#10;Descrição gerada automaticamente"/>
             <wp:cNvGraphicFramePr>
               <a:graphicFrameLocks xmlns:a="http://schemas.openxmlformats.org/drawingml/2006/main" noChangeAspect="1"/>
             </wp:cNvGraphicFramePr>
@@ -24471,7 +24459,7 @@
               <a:graphicData uri="http://schemas.openxmlformats.org/drawingml/2006/picture">
                 <pic:pic xmlns:pic="http://schemas.openxmlformats.org/drawingml/2006/picture">
                   <pic:nvPicPr>
-                    <pic:cNvPr id="10" name="tecnico.png"/>
+                    <pic:cNvPr id="30" name="tecnico.png"/>
                     <pic:cNvPicPr/>
                   </pic:nvPicPr>
                   <pic:blipFill>
@@ -24483,7 +24471,7 @@
                   <pic:spPr>
                     <a:xfrm>
                       <a:off x="0" y="0"/>
-                      <a:ext cx="1247266" cy="1153487"/>
+                      <a:ext cx="1244960" cy="1320412"/>
                     </a:xfrm>
                     <a:prstGeom prst="rect">
                       <a:avLst/>
@@ -24731,10 +24719,10 @@
           <w:noProof/>
         </w:rPr>
         <w:drawing>
-          <wp:inline distT="0" distB="0" distL="0" distR="0" wp14:anchorId="193E1E5E" wp14:editId="7F1FC14E">
-            <wp:extent cx="1480087" cy="904967"/>
-            <wp:effectExtent l="0" t="0" r="6350" b="0"/>
-            <wp:docPr id="12" name="Imagem 12" descr="Uma imagem com captura de ecrã&#10;&#10;Descrição gerada automaticamente"/>
+          <wp:inline distT="0" distB="0" distL="0" distR="0">
+            <wp:extent cx="1439545" cy="1066640"/>
+            <wp:effectExtent l="0" t="0" r="0" b="635"/>
+            <wp:docPr id="32" name="Imagem 32" descr="Uma imagem com captura de ecrã&#10;&#10;Descrição gerada automaticamente"/>
             <wp:cNvGraphicFramePr>
               <a:graphicFrameLocks xmlns:a="http://schemas.openxmlformats.org/drawingml/2006/main" noChangeAspect="1"/>
             </wp:cNvGraphicFramePr>
@@ -24742,7 +24730,7 @@
               <a:graphicData uri="http://schemas.openxmlformats.org/drawingml/2006/picture">
                 <pic:pic xmlns:pic="http://schemas.openxmlformats.org/drawingml/2006/picture">
                   <pic:nvPicPr>
-                    <pic:cNvPr id="12" name="teste.png"/>
+                    <pic:cNvPr id="32" name="teste.png"/>
                     <pic:cNvPicPr/>
                   </pic:nvPicPr>
                   <pic:blipFill>
@@ -24754,7 +24742,7 @@
                   <pic:spPr>
                     <a:xfrm>
                       <a:off x="0" y="0"/>
-                      <a:ext cx="1512213" cy="924610"/>
+                      <a:ext cx="1476576" cy="1094078"/>
                     </a:xfrm>
                     <a:prstGeom prst="rect">
                       <a:avLst/>
@@ -24952,6 +24940,7 @@
         <w:rPr>
           <w:rFonts w:asciiTheme="minorHAnsi" w:hAnsiTheme="minorHAnsi"/>
         </w:rPr>
+        <w:lastRenderedPageBreak/>
         <w:t xml:space="preserve">Relacionamentos </w:t>
       </w:r>
       <w:proofErr w:type="gramStart"/>
@@ -25176,7 +25165,6 @@
         <w:rPr>
           <w:rFonts w:ascii="Arial" w:hAnsi="Arial" w:cs="Arial"/>
         </w:rPr>
-        <w:lastRenderedPageBreak/>
         <w:t>Ademais, dessa mesma relação ainda fazem parte as chaves primárias das entidades que compõe a relação complexa, as quais serão as chaves estrangeiras.</w:t>
       </w:r>
       <w:r>
@@ -25271,6 +25259,7 @@
           <w:rFonts w:ascii="Arial" w:hAnsi="Arial" w:cs="Arial"/>
           <w:noProof/>
         </w:rPr>
+        <w:lastRenderedPageBreak/>
         <w:drawing>
           <wp:inline distT="0" distB="0" distL="0" distR="0">
             <wp:extent cx="1468800" cy="1204571"/>
@@ -26414,7 +26403,25 @@
         <w:rPr>
           <w:rFonts w:ascii="Arial" w:hAnsi="Arial" w:cs="Arial"/>
         </w:rPr>
-        <w:t>Esta é a razão de termos uma tabela própria para o código-postal</w:t>
+        <w:t xml:space="preserve">Esta é a razão </w:t>
+      </w:r>
+      <w:r>
+        <w:rPr>
+          <w:rFonts w:ascii="Arial" w:hAnsi="Arial" w:cs="Arial"/>
+        </w:rPr>
+        <w:t xml:space="preserve">pela qual </w:t>
+      </w:r>
+      <w:r>
+        <w:rPr>
+          <w:rFonts w:ascii="Arial" w:hAnsi="Arial" w:cs="Arial"/>
+        </w:rPr>
+        <w:t>temos uma tabela própria para o código-postal</w:t>
+      </w:r>
+      <w:r>
+        <w:rPr>
+          <w:rFonts w:ascii="Arial" w:hAnsi="Arial" w:cs="Arial"/>
+        </w:rPr>
+        <w:t xml:space="preserve"> e porque inserimos a categoria na tabela da modalidade</w:t>
       </w:r>
       <w:r>
         <w:rPr>
@@ -26432,7 +26439,121 @@
         <w:rPr>
           <w:rFonts w:ascii="Arial" w:hAnsi="Arial" w:cs="Arial"/>
         </w:rPr>
-        <w:t>. Ora, o concelho é funcionalmente dependente do código-postal, pois estão intrinsecamente relacionados, pelo que dão origem a uma nova tabela. Com efeito, esta técnica permite combater a redundância dos dados e simultaneamente garantir a integridade dos mesmos.</w:t>
+        <w:t xml:space="preserve">. Ora, o concelho é funcionalmente dependente do código-postal, pois estão intrinsecamente relacionados, pelo que dão origem a uma nova tabela. </w:t>
+      </w:r>
+      <w:r>
+        <w:rPr>
+          <w:rFonts w:ascii="Arial" w:hAnsi="Arial" w:cs="Arial"/>
+        </w:rPr>
+        <w:t xml:space="preserve">Acresce </w:t>
+      </w:r>
+      <w:r>
+        <w:rPr>
+          <w:rFonts w:ascii="Arial" w:hAnsi="Arial" w:cs="Arial"/>
+        </w:rPr>
+        <w:t>a nova</w:t>
+      </w:r>
+      <w:r>
+        <w:rPr>
+          <w:rFonts w:ascii="Arial" w:hAnsi="Arial" w:cs="Arial"/>
+        </w:rPr>
+        <w:t xml:space="preserve"> </w:t>
+      </w:r>
+      <w:r>
+        <w:rPr>
+          <w:rFonts w:ascii="Arial" w:hAnsi="Arial" w:cs="Arial"/>
+        </w:rPr>
+        <w:t>relação</w:t>
+      </w:r>
+      <w:r>
+        <w:rPr>
+          <w:rFonts w:ascii="Arial" w:hAnsi="Arial" w:cs="Arial"/>
+        </w:rPr>
+        <w:t xml:space="preserve"> </w:t>
+      </w:r>
+      <w:proofErr w:type="spellStart"/>
+      <w:r>
+        <w:rPr>
+          <w:rFonts w:ascii="Arial" w:hAnsi="Arial" w:cs="Arial"/>
+          <w:i/>
+          <w:iCs/>
+        </w:rPr>
+        <w:t>C</w:t>
+      </w:r>
+      <w:r>
+        <w:rPr>
+          <w:rFonts w:ascii="Arial" w:hAnsi="Arial" w:cs="Arial"/>
+          <w:i/>
+          <w:iCs/>
+        </w:rPr>
+        <w:t>o</w:t>
+      </w:r>
+      <w:r>
+        <w:rPr>
+          <w:rFonts w:ascii="Arial" w:hAnsi="Arial" w:cs="Arial"/>
+          <w:i/>
+          <w:iCs/>
+        </w:rPr>
+        <w:t>digo</w:t>
+      </w:r>
+      <w:proofErr w:type="gramStart"/>
+      <w:r>
+        <w:rPr>
+          <w:rFonts w:ascii="Arial" w:hAnsi="Arial" w:cs="Arial"/>
+          <w:i/>
+          <w:iCs/>
+        </w:rPr>
+        <w:t>_Postal</w:t>
+      </w:r>
+      <w:proofErr w:type="spellEnd"/>
+      <w:proofErr w:type="gramEnd"/>
+      <w:r>
+        <w:rPr>
+          <w:rFonts w:ascii="Arial" w:hAnsi="Arial" w:cs="Arial"/>
+        </w:rPr>
+        <w:t xml:space="preserve"> </w:t>
+      </w:r>
+      <w:r>
+        <w:rPr>
+          <w:rFonts w:ascii="Arial" w:hAnsi="Arial" w:cs="Arial"/>
+        </w:rPr>
+        <w:t xml:space="preserve">ajuda a </w:t>
+      </w:r>
+      <w:r>
+        <w:rPr>
+          <w:rFonts w:ascii="Arial" w:hAnsi="Arial" w:cs="Arial"/>
+        </w:rPr>
+        <w:t>mant</w:t>
+      </w:r>
+      <w:r>
+        <w:rPr>
+          <w:rFonts w:ascii="Arial" w:hAnsi="Arial" w:cs="Arial"/>
+        </w:rPr>
+        <w:t>er</w:t>
+      </w:r>
+      <w:r>
+        <w:rPr>
+          <w:rFonts w:ascii="Arial" w:hAnsi="Arial" w:cs="Arial"/>
+        </w:rPr>
+        <w:t xml:space="preserve"> </w:t>
+      </w:r>
+      <w:r>
+        <w:rPr>
+          <w:rFonts w:ascii="Arial" w:hAnsi="Arial" w:cs="Arial"/>
+        </w:rPr>
+        <w:t xml:space="preserve">a integridade dos dados armazenados, </w:t>
+      </w:r>
+      <w:r>
+        <w:rPr>
+          <w:rFonts w:ascii="Arial" w:hAnsi="Arial" w:cs="Arial"/>
+        </w:rPr>
+        <w:t xml:space="preserve">pois </w:t>
+      </w:r>
+      <w:r>
+        <w:rPr>
+          <w:rFonts w:ascii="Arial" w:hAnsi="Arial" w:cs="Arial"/>
+        </w:rPr>
+        <w:t>em vez de armazenarmos esses dados em cada uma das tabelas referentes às entidades médicos, técnicos de saúde e atleta, temos uma tabela que reúne esses dados e é partilhada por todos eles.</w:t>
       </w:r>
     </w:p>
     <w:p>
@@ -26446,26 +26567,89 @@
         <w:rPr>
           <w:rFonts w:ascii="Arial" w:hAnsi="Arial" w:cs="Arial"/>
         </w:rPr>
-        <w:t xml:space="preserve">Acresce que desta forma, esta </w:t>
-      </w:r>
-      <w:r>
-        <w:rPr>
-          <w:rFonts w:ascii="Arial" w:hAnsi="Arial" w:cs="Arial"/>
-        </w:rPr>
-        <w:t xml:space="preserve">relação </w:t>
-      </w:r>
-      <w:r>
-        <w:rPr>
-          <w:rFonts w:ascii="Arial" w:hAnsi="Arial" w:cs="Arial"/>
-        </w:rPr>
-        <w:t xml:space="preserve">mantém </w:t>
-      </w:r>
-      <w:r>
-        <w:rPr>
-          <w:rFonts w:ascii="Arial" w:hAnsi="Arial" w:cs="Arial"/>
-        </w:rPr>
-        <w:t>a integridade dos dados armazenados, em vez de armazenarmos esses dados em cada uma das tabelas referentes às entidades médicos, técnicos de saúde e atleta, temos uma tabela que reúne esses dados e é partilhada por todos eles.</w:t>
-      </w:r>
+        <w:t xml:space="preserve">Além do código-postal, também a categoria é um atributo descritor que está </w:t>
+      </w:r>
+      <w:proofErr w:type="spellStart"/>
+      <w:r>
+        <w:rPr>
+          <w:rFonts w:ascii="Arial" w:hAnsi="Arial" w:cs="Arial"/>
+        </w:rPr>
+        <w:t>directamente</w:t>
+      </w:r>
+      <w:proofErr w:type="spellEnd"/>
+      <w:r>
+        <w:rPr>
+          <w:rFonts w:ascii="Arial" w:hAnsi="Arial" w:cs="Arial"/>
+        </w:rPr>
+        <w:t xml:space="preserve"> ligado com a modalidad</w:t>
+      </w:r>
+      <w:r>
+        <w:rPr>
+          <w:rFonts w:ascii="Arial" w:hAnsi="Arial" w:cs="Arial"/>
+        </w:rPr>
+        <w:t>e</w:t>
+      </w:r>
+      <w:r>
+        <w:rPr>
+          <w:rFonts w:ascii="Arial" w:hAnsi="Arial" w:cs="Arial"/>
+        </w:rPr>
+        <w:t xml:space="preserve">, pois </w:t>
+      </w:r>
+      <w:r>
+        <w:rPr>
+          <w:rFonts w:ascii="Arial" w:hAnsi="Arial" w:cs="Arial"/>
+        </w:rPr>
+        <w:t>à</w:t>
+      </w:r>
+      <w:r>
+        <w:rPr>
+          <w:rFonts w:ascii="Arial" w:hAnsi="Arial" w:cs="Arial"/>
+        </w:rPr>
+        <w:t xml:space="preserve"> modalidade</w:t>
+      </w:r>
+      <w:r>
+        <w:rPr>
+          <w:rFonts w:ascii="Arial" w:hAnsi="Arial" w:cs="Arial"/>
+        </w:rPr>
+        <w:t xml:space="preserve"> que o atleta pratica está associada</w:t>
+      </w:r>
+      <w:r>
+        <w:rPr>
+          <w:rFonts w:ascii="Arial" w:hAnsi="Arial" w:cs="Arial"/>
+        </w:rPr>
+        <w:t xml:space="preserve"> </w:t>
+      </w:r>
+      <w:r>
+        <w:rPr>
+          <w:rFonts w:ascii="Arial" w:hAnsi="Arial" w:cs="Arial"/>
+        </w:rPr>
+        <w:t>um</w:t>
+      </w:r>
+      <w:r>
+        <w:rPr>
+          <w:rFonts w:ascii="Arial" w:hAnsi="Arial" w:cs="Arial"/>
+        </w:rPr>
+        <w:t>a categoria</w:t>
+      </w:r>
+      <w:r>
+        <w:rPr>
+          <w:rFonts w:ascii="Arial" w:hAnsi="Arial" w:cs="Arial"/>
+        </w:rPr>
+        <w:t xml:space="preserve"> que depende daquela</w:t>
+      </w:r>
+      <w:r>
+        <w:rPr>
+          <w:rFonts w:ascii="Arial" w:hAnsi="Arial" w:cs="Arial"/>
+        </w:rPr>
+        <w:t>. Assim, também esta deve constar na relação Modalidade e não na tabela Atleta.</w:t>
+      </w:r>
+    </w:p>
+    <w:p>
+      <w:pPr>
+        <w:rPr>
+          <w:rFonts w:ascii="Arial" w:hAnsi="Arial" w:cs="Arial"/>
+        </w:rPr>
+      </w:pPr>
     </w:p>
     <w:p>
       <w:pPr>
@@ -26478,103 +26662,20 @@
         <w:rPr>
           <w:rFonts w:ascii="Arial" w:hAnsi="Arial" w:cs="Arial"/>
         </w:rPr>
-        <w:t xml:space="preserve">Além do código-postal, também a categoria é um atributo descritor que está </w:t>
-      </w:r>
-      <w:proofErr w:type="spellStart"/>
-      <w:r>
-        <w:rPr>
-          <w:rFonts w:ascii="Arial" w:hAnsi="Arial" w:cs="Arial"/>
-        </w:rPr>
-        <w:t>directamente</w:t>
-      </w:r>
-      <w:proofErr w:type="spellEnd"/>
-      <w:r>
-        <w:rPr>
-          <w:rFonts w:ascii="Arial" w:hAnsi="Arial" w:cs="Arial"/>
-        </w:rPr>
-        <w:t xml:space="preserve"> ligado com a modalidade, pois a modalidade determina o domínio da categoria. Assim, também esta deve constar na relação Modalidade e não na tabela Atleta.</w:t>
-      </w:r>
-    </w:p>
-    <w:p>
-      <w:pPr>
-        <w:ind w:firstLine="720"/>
-        <w:rPr>
-          <w:rFonts w:ascii="Arial" w:hAnsi="Arial" w:cs="Arial"/>
-        </w:rPr>
-      </w:pPr>
-      <w:r>
-        <w:rPr>
-          <w:rFonts w:ascii="Arial" w:hAnsi="Arial" w:cs="Arial"/>
-        </w:rPr>
-        <w:t>Com efeito, ao derivarmos esta</w:t>
-      </w:r>
-      <w:r>
-        <w:rPr>
-          <w:rFonts w:ascii="Arial" w:hAnsi="Arial" w:cs="Arial"/>
-        </w:rPr>
-        <w:t>s</w:t>
-      </w:r>
-      <w:r>
-        <w:rPr>
-          <w:rFonts w:ascii="Arial" w:hAnsi="Arial" w:cs="Arial"/>
-        </w:rPr>
-        <w:t xml:space="preserve"> nova</w:t>
-      </w:r>
-      <w:r>
-        <w:rPr>
-          <w:rFonts w:ascii="Arial" w:hAnsi="Arial" w:cs="Arial"/>
-        </w:rPr>
-        <w:t>s</w:t>
-      </w:r>
-      <w:r>
-        <w:rPr>
-          <w:rFonts w:ascii="Arial" w:hAnsi="Arial" w:cs="Arial"/>
-        </w:rPr>
-        <w:t xml:space="preserve"> rela</w:t>
-      </w:r>
-      <w:r>
-        <w:rPr>
-          <w:rFonts w:ascii="Arial" w:hAnsi="Arial" w:cs="Arial"/>
-        </w:rPr>
-        <w:t>ções</w:t>
-      </w:r>
-      <w:r>
-        <w:rPr>
-          <w:rFonts w:ascii="Arial" w:hAnsi="Arial" w:cs="Arial"/>
-        </w:rPr>
-        <w:t xml:space="preserve"> estamos a garantir a integridade d</w:t>
-      </w:r>
-      <w:r>
-        <w:rPr>
-          <w:rFonts w:ascii="Arial" w:hAnsi="Arial" w:cs="Arial"/>
-        </w:rPr>
-        <w:t>os</w:t>
-      </w:r>
-      <w:r>
-        <w:rPr>
-          <w:rFonts w:ascii="Arial" w:hAnsi="Arial" w:cs="Arial"/>
-        </w:rPr>
-        <w:t xml:space="preserve"> dados porquanto evitamos a redundância dos mesmos, pois não vamos ter de</w:t>
-      </w:r>
-      <w:r>
-        <w:rPr>
-          <w:rFonts w:ascii="Arial" w:hAnsi="Arial" w:cs="Arial"/>
-        </w:rPr>
-        <w:t xml:space="preserve"> os duplicar desnecessariamente</w:t>
-      </w:r>
-      <w:r>
-        <w:rPr>
-          <w:rFonts w:ascii="Arial" w:hAnsi="Arial" w:cs="Arial"/>
-        </w:rPr>
-        <w:t>, evitando erros, com a repetição constante destes dados.</w:t>
-      </w:r>
-    </w:p>
-    <w:p>
-      <w:pPr>
-        <w:rPr>
-          <w:rFonts w:ascii="Arial" w:hAnsi="Arial" w:cs="Arial"/>
-        </w:rPr>
-      </w:pPr>
+        <w:t>Face ao exposto, concluímos que com as referidas alterações</w:t>
+      </w:r>
+      <w:r>
+        <w:rPr>
+          <w:rFonts w:ascii="Arial" w:hAnsi="Arial" w:cs="Arial"/>
+        </w:rPr>
+        <w:t xml:space="preserve"> ao nosso modelo lógico,</w:t>
+      </w:r>
+      <w:r>
+        <w:rPr>
+          <w:rFonts w:ascii="Arial" w:hAnsi="Arial" w:cs="Arial"/>
+        </w:rPr>
+        <w:t xml:space="preserve"> as relações ficam assim devidamente normalizadas até à 3NF, o que se traduz numa modelação robusta, sem anomalias, e cuja base de dados pode ser facilmente expandida graças ao seu design flexível.</w:t>
+      </w:r>
     </w:p>
     <w:p>
       <w:pPr>
@@ -26610,78 +26711,6 @@
     </w:p>
     <w:p>
       <w:pPr>
-        <w:rPr>
-          <w:rFonts w:ascii="Arial" w:hAnsi="Arial" w:cs="Arial"/>
-        </w:rPr>
-      </w:pPr>
-    </w:p>
-    <w:p>
-      <w:pPr>
-        <w:ind w:firstLine="720"/>
-        <w:rPr>
-          <w:rFonts w:ascii="Arial" w:hAnsi="Arial" w:cs="Arial"/>
-        </w:rPr>
-      </w:pPr>
-      <w:r>
-        <w:rPr>
-          <w:rFonts w:ascii="Arial" w:hAnsi="Arial" w:cs="Arial"/>
-        </w:rPr>
-        <w:t>Face ao exposto, concluímos que</w:t>
-      </w:r>
-      <w:r>
-        <w:rPr>
-          <w:rFonts w:ascii="Arial" w:hAnsi="Arial" w:cs="Arial"/>
-        </w:rPr>
-        <w:t xml:space="preserve"> com as referidas alterações</w:t>
-      </w:r>
-      <w:r>
-        <w:rPr>
-          <w:rFonts w:ascii="Arial" w:hAnsi="Arial" w:cs="Arial"/>
-        </w:rPr>
-        <w:t xml:space="preserve"> </w:t>
-      </w:r>
-      <w:r>
-        <w:rPr>
-          <w:rFonts w:ascii="Arial" w:hAnsi="Arial" w:cs="Arial"/>
-        </w:rPr>
-        <w:t xml:space="preserve">as relações </w:t>
-      </w:r>
-      <w:r>
-        <w:rPr>
-          <w:rFonts w:ascii="Arial" w:hAnsi="Arial" w:cs="Arial"/>
-        </w:rPr>
-        <w:t>ficam</w:t>
-      </w:r>
-      <w:r>
-        <w:rPr>
-          <w:rFonts w:ascii="Arial" w:hAnsi="Arial" w:cs="Arial"/>
-        </w:rPr>
-        <w:t xml:space="preserve"> </w:t>
-      </w:r>
-      <w:r>
-        <w:rPr>
-          <w:rFonts w:ascii="Arial" w:hAnsi="Arial" w:cs="Arial"/>
-        </w:rPr>
-        <w:t xml:space="preserve">assim </w:t>
-      </w:r>
-      <w:r>
-        <w:rPr>
-          <w:rFonts w:ascii="Arial" w:hAnsi="Arial" w:cs="Arial"/>
-        </w:rPr>
-        <w:t>devidamente normalizadas até à 3NF, o que se traduz numa modelação robusta, sem anomalias, e cuja base de dados pode ser facilmente expandida graças ao seu design flexível.</w:t>
-      </w:r>
-    </w:p>
-    <w:p>
-      <w:pPr>
-        <w:ind w:firstLine="720"/>
-        <w:rPr>
-          <w:rFonts w:ascii="Arial" w:hAnsi="Arial" w:cs="Arial"/>
-        </w:rPr>
-      </w:pPr>
-    </w:p>
-    <w:p>
-      <w:pPr>
-        <w:ind w:firstLine="720"/>
         <w:rPr>
           <w:rFonts w:ascii="Arial" w:hAnsi="Arial" w:cs="Arial"/>
         </w:rPr>
@@ -26816,8 +26845,6 @@
         </w:rPr>
         <w:t>: Modelo Lógico Normalizado</w:t>
       </w:r>
-      <w:bookmarkStart w:id="98" w:name="_GoBack"/>
-      <w:bookmarkEnd w:id="98"/>
     </w:p>
     <w:p>
       <w:pPr>
@@ -26832,7 +26859,7 @@
           <w:rFonts w:ascii="Arial" w:hAnsi="Arial"/>
         </w:rPr>
       </w:pPr>
-      <w:bookmarkStart w:id="99" w:name="_Toc28298200"/>
+      <w:bookmarkStart w:id="98" w:name="_Toc28298200"/>
       <w:r>
         <w:rPr>
           <w:rFonts w:asciiTheme="minorHAnsi" w:hAnsiTheme="minorHAnsi"/>
@@ -26845,7 +26872,37 @@
         </w:rPr>
         <w:t>a ótica do utilizador</w:t>
       </w:r>
+      <w:bookmarkEnd w:id="98"/>
+    </w:p>
+    <w:p>
+      <w:pPr>
+        <w:ind w:firstLine="720"/>
+        <w:rPr>
+          <w:rFonts w:ascii="Arial" w:hAnsi="Arial" w:cs="Arial"/>
+        </w:rPr>
+      </w:pPr>
+    </w:p>
+    <w:p>
+      <w:pPr>
+        <w:ind w:firstLine="720"/>
+        <w:rPr>
+          <w:rFonts w:ascii="Arial" w:hAnsi="Arial" w:cs="Arial"/>
+        </w:rPr>
+      </w:pPr>
+      <w:r>
+        <w:rPr>
+          <w:rFonts w:ascii="Arial" w:hAnsi="Arial" w:cs="Arial"/>
+        </w:rPr>
+        <w:t>Com esta etapa pretendemos garantir que as relações por nós criadas dão resposta aos requisitos de exploração previamente formulados e, assim, certificamo-no</w:t>
+      </w:r>
+      <w:bookmarkStart w:id="99" w:name="_GoBack"/>
       <w:bookmarkEnd w:id="99"/>
+      <w:r>
+        <w:rPr>
+          <w:rFonts w:ascii="Arial" w:hAnsi="Arial" w:cs="Arial"/>
+        </w:rPr>
+        <w:t>s de que nenhum erro foi introduzido com a implementação do modelo lógico.</w:t>
+      </w:r>
     </w:p>
     <w:p>
       <w:pPr>
@@ -26857,37 +26914,14 @@
     </w:p>
     <w:p>
       <w:pPr>
-        <w:ind w:firstLine="720"/>
-        <w:rPr>
-          <w:rFonts w:ascii="Arial" w:hAnsi="Arial" w:cs="Arial"/>
-        </w:rPr>
-      </w:pPr>
-      <w:r>
-        <w:rPr>
-          <w:rFonts w:ascii="Arial" w:hAnsi="Arial" w:cs="Arial"/>
-        </w:rPr>
-        <w:t>Com esta etapa pretendemos garantir que as relações por nós criadas dão resposta aos requisitos de exploração previamente formulados e, assim, certificarmo-nos de que nenhum erro foi introduzido com a implementação do modelo lógico.</w:t>
-      </w:r>
-    </w:p>
-    <w:p>
-      <w:pPr>
-        <w:ind w:firstLine="720"/>
-        <w:rPr>
-          <w:rFonts w:ascii="Arial" w:hAnsi="Arial" w:cs="Arial"/>
-        </w:rPr>
-      </w:pPr>
-    </w:p>
-    <w:p>
-      <w:pPr>
-        <w:rPr>
-          <w:rFonts w:ascii="Arial" w:hAnsi="Arial" w:cs="Arial"/>
-        </w:rPr>
-      </w:pPr>
-      <w:r>
-        <w:rPr>
-          <w:rFonts w:ascii="Arial" w:hAnsi="Arial" w:cs="Arial"/>
-        </w:rPr>
-        <w:lastRenderedPageBreak/>
+        <w:rPr>
+          <w:rFonts w:ascii="Arial" w:hAnsi="Arial" w:cs="Arial"/>
+        </w:rPr>
+      </w:pPr>
+      <w:r>
+        <w:rPr>
+          <w:rFonts w:ascii="Arial" w:hAnsi="Arial" w:cs="Arial"/>
+        </w:rPr>
         <w:tab/>
       </w:r>
     </w:p>
@@ -26946,6 +26980,7 @@
         <w:rPr>
           <w:rFonts w:ascii="Arial" w:hAnsi="Arial" w:cs="Arial"/>
         </w:rPr>
+        <w:lastRenderedPageBreak/>
         <w:t>Lista dos atletas que fizeram agendamento de um teste clínico no centro e não compareceram, ordenada por data de agendamento;</w:t>
       </w:r>
     </w:p>
@@ -27541,14 +27576,7 @@
         <w:rPr>
           <w:rFonts w:ascii="Calibri" w:hAnsi="Calibri"/>
         </w:rPr>
-        <w:t xml:space="preserve">&lt;&lt;Caso seja necessário introduzir figuras ou tabelas no corpo do documento, estas devem seguir os formatos que se apresentam de seguida. Qualquer figura ou tabela </w:t>
-      </w:r>
-      <w:r>
-        <w:rPr>
-          <w:rFonts w:ascii="Calibri" w:hAnsi="Calibri"/>
-        </w:rPr>
-        <w:lastRenderedPageBreak/>
-        <w:t xml:space="preserve">deverá ter uma legenda associada, devendo esta estar </w:t>
+        <w:t xml:space="preserve">&lt;&lt;Caso seja necessário introduzir figuras ou tabelas no corpo do documento, estas devem seguir os formatos que se apresentam de seguida. Qualquer figura ou tabela deverá ter uma legenda associada, devendo esta estar </w:t>
       </w:r>
       <w:proofErr w:type="spellStart"/>
       <w:r>
@@ -27592,6 +27620,7 @@
           <w:rFonts w:ascii="Calibri" w:hAnsi="Calibri"/>
           <w:noProof/>
         </w:rPr>
+        <w:lastRenderedPageBreak/>
         <w:drawing>
           <wp:inline distT="0" distB="0" distL="0" distR="0">
             <wp:extent cx="3975100" cy="2070100"/>
@@ -35592,7 +35621,7 @@
 </file>
 
 <file path=customXml/itemProps1.xml><?xml version="1.0" encoding="utf-8"?>
-<ds:datastoreItem xmlns:ds="http://schemas.openxmlformats.org/officeDocument/2006/customXml" ds:itemID="{3D47A53B-8174-F04F-A87C-E4A2529C4AE6}">
+<ds:datastoreItem xmlns:ds="http://schemas.openxmlformats.org/officeDocument/2006/customXml" ds:itemID="{EBA9CD2D-D4F3-E043-877D-91FFFC85A804}">
   <ds:schemaRefs>
     <ds:schemaRef ds:uri="http://schemas.openxmlformats.org/officeDocument/2006/bibliography"/>
   </ds:schemaRefs>

</xml_diff>